<commit_message>
Rename tests in doc
Remane to shorter version
Add pattern to ignore backup docx files
</commit_message>
<xml_diff>
--- a/docs/JTableDemoTestPlan.docx
+++ b/docs/JTableDemoTestPlan.docx
@@ -8,11 +8,19 @@
           <w:lang w:val="en-US"/>
         </w:rPr>
       </w:pPr>
-      <w:r>
-        <w:rPr>
-          <w:lang w:val="en-US"/>
-        </w:rPr>
-        <w:t>JTable Demo Test Plan</w:t>
+      <w:proofErr w:type="spellStart"/>
+      <w:r>
+        <w:rPr>
+          <w:lang w:val="en-US"/>
+        </w:rPr>
+        <w:t>JTable</w:t>
+      </w:r>
+      <w:proofErr w:type="spellEnd"/>
+      <w:r>
+        <w:rPr>
+          <w:lang w:val="en-US"/>
+        </w:rPr>
+        <w:t xml:space="preserve"> Demo Test Plan</w:t>
       </w:r>
     </w:p>
     <w:p>
@@ -33,11 +41,18 @@
           <w:lang w:val="en-US"/>
         </w:rPr>
       </w:pPr>
-      <w:r>
-        <w:rPr>
-          <w:lang w:val="en-US"/>
-        </w:rPr>
-        <w:t>ReorderingColumns_Enabled_DragColumns</w:t>
+      <w:proofErr w:type="spellStart"/>
+      <w:r>
+        <w:rPr>
+          <w:lang w:val="en-US"/>
+        </w:rPr>
+        <w:t>ReorderingColumns</w:t>
+      </w:r>
+      <w:r>
+        <w:rPr>
+          <w:lang w:val="en-US"/>
+        </w:rPr>
+        <w:t>_DragColumns</w:t>
       </w:r>
       <w:r>
         <w:rPr>
@@ -45,6 +60,7 @@
         </w:rPr>
         <w:t>LeftRight</w:t>
       </w:r>
+      <w:proofErr w:type="spellEnd"/>
     </w:p>
     <w:p>
       <w:pPr>
@@ -308,12 +324,20 @@
           <w:lang w:val="en-US"/>
         </w:rPr>
       </w:pPr>
-      <w:r>
-        <w:rPr>
-          <w:lang w:val="en-US"/>
-        </w:rPr>
-        <w:t>ReorderingColumns_Enabled_DragColumnsUpDown</w:t>
-      </w:r>
+      <w:proofErr w:type="spellStart"/>
+      <w:r>
+        <w:rPr>
+          <w:lang w:val="en-US"/>
+        </w:rPr>
+        <w:t>ReorderingColumns_</w:t>
+      </w:r>
+      <w:r>
+        <w:rPr>
+          <w:lang w:val="en-US"/>
+        </w:rPr>
+        <w:t>DragColumnsUpDown</w:t>
+      </w:r>
+      <w:proofErr w:type="spellEnd"/>
     </w:p>
     <w:p>
       <w:pPr>
@@ -455,12 +479,26 @@
           <w:lang w:val="en-US"/>
         </w:rPr>
       </w:pPr>
-      <w:r>
-        <w:rPr>
-          <w:lang w:val="en-US"/>
-        </w:rPr>
-        <w:t>ReoderingColumns_Disabled</w:t>
-      </w:r>
+      <w:proofErr w:type="spellStart"/>
+      <w:r>
+        <w:rPr>
+          <w:lang w:val="en-US"/>
+        </w:rPr>
+        <w:t>ReoderingColumns_</w:t>
+      </w:r>
+      <w:r>
+        <w:rPr>
+          <w:lang w:val="en-US"/>
+        </w:rPr>
+        <w:t>is</w:t>
+      </w:r>
+      <w:r>
+        <w:rPr>
+          <w:lang w:val="en-US"/>
+        </w:rPr>
+        <w:t>Disabled</w:t>
+      </w:r>
+      <w:proofErr w:type="spellEnd"/>
     </w:p>
     <w:p>
       <w:pPr>
@@ -539,8 +577,6 @@
         </w:rPr>
         <w:t>Drag cursor to the right</w:t>
       </w:r>
-      <w:bookmarkStart w:id="0" w:name="_GoBack"/>
-      <w:bookmarkEnd w:id="0"/>
     </w:p>
     <w:p>
       <w:pPr>
@@ -566,6 +602,8 @@
           <w:lang w:val="en-US"/>
         </w:rPr>
       </w:pPr>
+      <w:bookmarkStart w:id="0" w:name="_GoBack"/>
+      <w:bookmarkEnd w:id="0"/>
     </w:p>
     <w:sectPr>
       <w:pgSz w:w="11900" w:h="16840"/>

</xml_diff>

<commit_message>
Split test case into two
I do not plan on any parameterized tests now, so slip case into two
</commit_message>
<xml_diff>
--- a/docs/JTableDemoTestPlan.docx
+++ b/docs/JTableDemoTestPlan.docx
@@ -8,19 +8,11 @@
           <w:lang w:val="en-US"/>
         </w:rPr>
       </w:pPr>
-      <w:proofErr w:type="spellStart"/>
-      <w:r>
-        <w:rPr>
-          <w:lang w:val="en-US"/>
-        </w:rPr>
-        <w:t>JTable</w:t>
-      </w:r>
-      <w:proofErr w:type="spellEnd"/>
-      <w:r>
-        <w:rPr>
-          <w:lang w:val="en-US"/>
-        </w:rPr>
-        <w:t xml:space="preserve"> Demo Test Plan</w:t>
+      <w:r>
+        <w:rPr>
+          <w:lang w:val="en-US"/>
+        </w:rPr>
+        <w:t>JTable Demo Test Plan</w:t>
       </w:r>
     </w:p>
     <w:p>
@@ -41,7 +33,6 @@
           <w:lang w:val="en-US"/>
         </w:rPr>
       </w:pPr>
-      <w:proofErr w:type="spellStart"/>
       <w:r>
         <w:rPr>
           <w:lang w:val="en-US"/>
@@ -58,9 +49,10 @@
         <w:rPr>
           <w:lang w:val="en-US"/>
         </w:rPr>
-        <w:t>LeftRight</w:t>
-      </w:r>
-      <w:proofErr w:type="spellEnd"/>
+        <w:t>Left</w:t>
+      </w:r>
+      <w:bookmarkStart w:id="0" w:name="_GoBack"/>
+      <w:bookmarkEnd w:id="0"/>
     </w:p>
     <w:p>
       <w:pPr>
@@ -143,7 +135,7 @@
         <w:rPr>
           <w:lang w:val="en-US"/>
         </w:rPr>
-        <w:t xml:space="preserve"> left/right</w:t>
+        <w:t xml:space="preserve"> left</w:t>
       </w:r>
       <w:r>
         <w:rPr>
@@ -161,31 +153,7 @@
         <w:rPr>
           <w:lang w:val="en-US"/>
         </w:rPr>
-        <w:t>:</w:t>
-      </w:r>
-      <w:r>
-        <w:rPr>
-          <w:lang w:val="en-US"/>
-        </w:rPr>
-        <w:t xml:space="preserve"> </w:t>
-      </w:r>
-    </w:p>
-    <w:p>
-      <w:pPr>
-        <w:pStyle w:val="ListParagraph"/>
-        <w:numPr>
-          <w:ilvl w:val="0"/>
-          <w:numId w:val="6"/>
-        </w:numPr>
-        <w:rPr>
-          <w:lang w:val="en-US"/>
-        </w:rPr>
-      </w:pPr>
-      <w:r>
-        <w:rPr>
-          <w:lang w:val="en-US"/>
-        </w:rPr>
-        <w:t>I</w:t>
+        <w:t xml:space="preserve"> i</w:t>
       </w:r>
       <w:r>
         <w:rPr>
@@ -217,49 +185,6 @@
           <w:lang w:val="en-US"/>
         </w:rPr>
         <w:t xml:space="preserve"> position from the left</w:t>
-      </w:r>
-    </w:p>
-    <w:p>
-      <w:pPr>
-        <w:pStyle w:val="ListParagraph"/>
-        <w:numPr>
-          <w:ilvl w:val="0"/>
-          <w:numId w:val="6"/>
-        </w:numPr>
-        <w:rPr>
-          <w:lang w:val="en-US"/>
-        </w:rPr>
-      </w:pPr>
-      <w:r>
-        <w:rPr>
-          <w:lang w:val="en-US"/>
-        </w:rPr>
-        <w:t>It drops</w:t>
-      </w:r>
-      <w:r>
-        <w:rPr>
-          <w:lang w:val="en-US"/>
-        </w:rPr>
-        <w:t xml:space="preserve"> column</w:t>
-      </w:r>
-      <w:r>
-        <w:rPr>
-          <w:lang w:val="en-US"/>
-        </w:rPr>
-        <w:t xml:space="preserve"> at the 4</w:t>
-      </w:r>
-      <w:r>
-        <w:rPr>
-          <w:vertAlign w:val="superscript"/>
-          <w:lang w:val="en-US"/>
-        </w:rPr>
-        <w:t xml:space="preserve">th </w:t>
-      </w:r>
-      <w:r>
-        <w:rPr>
-          <w:lang w:val="en-US"/>
-        </w:rPr>
-        <w:t>position from the left</w:t>
       </w:r>
     </w:p>
     <w:p>
@@ -307,11 +232,129 @@
     <w:p>
       <w:pPr>
         <w:pStyle w:val="ListParagraph"/>
-        <w:ind w:left="1440"/>
-        <w:rPr>
-          <w:lang w:val="en-US"/>
-        </w:rPr>
-      </w:pPr>
+        <w:numPr>
+          <w:ilvl w:val="0"/>
+          <w:numId w:val="1"/>
+        </w:numPr>
+        <w:rPr>
+          <w:lang w:val="en-US"/>
+        </w:rPr>
+      </w:pPr>
+      <w:r>
+        <w:rPr>
+          <w:lang w:val="en-US"/>
+        </w:rPr>
+        <w:t>ReorderingColumns_DragColumnsRight</w:t>
+      </w:r>
+    </w:p>
+    <w:p>
+      <w:pPr>
+        <w:pStyle w:val="ListParagraph"/>
+        <w:numPr>
+          <w:ilvl w:val="0"/>
+          <w:numId w:val="2"/>
+        </w:numPr>
+        <w:rPr>
+          <w:lang w:val="en-US"/>
+        </w:rPr>
+      </w:pPr>
+      <w:r>
+        <w:rPr>
+          <w:lang w:val="en-US"/>
+        </w:rPr>
+        <w:t xml:space="preserve">Verify that “Reordering allowed” checkbox is set </w:t>
+      </w:r>
+    </w:p>
+    <w:p>
+      <w:pPr>
+        <w:pStyle w:val="ListParagraph"/>
+        <w:numPr>
+          <w:ilvl w:val="0"/>
+          <w:numId w:val="2"/>
+        </w:numPr>
+        <w:rPr>
+          <w:lang w:val="en-US"/>
+        </w:rPr>
+      </w:pPr>
+      <w:r>
+        <w:rPr>
+          <w:lang w:val="en-US"/>
+        </w:rPr>
+        <w:t>Press and hold left mouse button on top of</w:t>
+      </w:r>
+      <w:r>
+        <w:rPr>
+          <w:lang w:val="en-US"/>
+        </w:rPr>
+        <w:t xml:space="preserve"> “Last Name” column</w:t>
+      </w:r>
+      <w:r>
+        <w:rPr>
+          <w:lang w:val="en-US"/>
+        </w:rPr>
+        <w:t xml:space="preserve"> header</w:t>
+      </w:r>
+    </w:p>
+    <w:p>
+      <w:pPr>
+        <w:pStyle w:val="ListParagraph"/>
+        <w:numPr>
+          <w:ilvl w:val="0"/>
+          <w:numId w:val="2"/>
+        </w:numPr>
+        <w:rPr>
+          <w:lang w:val="en-US"/>
+        </w:rPr>
+      </w:pPr>
+      <w:r>
+        <w:rPr>
+          <w:lang w:val="en-US"/>
+        </w:rPr>
+        <w:t>Drag cursor</w:t>
+      </w:r>
+      <w:r>
+        <w:rPr>
+          <w:lang w:val="en-US"/>
+        </w:rPr>
+        <w:t xml:space="preserve"> </w:t>
+      </w:r>
+      <w:r>
+        <w:rPr>
+          <w:lang w:val="en-US"/>
+        </w:rPr>
+        <w:t>right and release the mouse button</w:t>
+      </w:r>
+      <w:r>
+        <w:rPr>
+          <w:lang w:val="en-US"/>
+        </w:rPr>
+        <w:t xml:space="preserve"> so that</w:t>
+      </w:r>
+      <w:r>
+        <w:rPr>
+          <w:lang w:val="en-US"/>
+        </w:rPr>
+        <w:t xml:space="preserve"> i</w:t>
+      </w:r>
+      <w:r>
+        <w:rPr>
+          <w:lang w:val="en-US"/>
+        </w:rPr>
+        <w:t>t drops column at the 4</w:t>
+      </w:r>
+      <w:r>
+        <w:rPr>
+          <w:vertAlign w:val="superscript"/>
+          <w:lang w:val="en-US"/>
+        </w:rPr>
+        <w:t xml:space="preserve">th </w:t>
+      </w:r>
+      <w:r>
+        <w:rPr>
+          <w:lang w:val="en-US"/>
+        </w:rPr>
+        <w:t>position from the left</w:t>
+      </w:r>
     </w:p>
     <w:p>
       <w:pPr>
@@ -324,7 +367,33 @@
           <w:lang w:val="en-US"/>
         </w:rPr>
       </w:pPr>
-      <w:proofErr w:type="spellStart"/>
+      <w:r>
+        <w:rPr>
+          <w:lang w:val="en-US"/>
+        </w:rPr>
+        <w:t>Check that the column is in an expected position</w:t>
+      </w:r>
+    </w:p>
+    <w:p>
+      <w:pPr>
+        <w:pStyle w:val="ListParagraph"/>
+        <w:ind w:left="1440"/>
+        <w:rPr>
+          <w:lang w:val="en-US"/>
+        </w:rPr>
+      </w:pPr>
+    </w:p>
+    <w:p>
+      <w:pPr>
+        <w:pStyle w:val="ListParagraph"/>
+        <w:numPr>
+          <w:ilvl w:val="0"/>
+          <w:numId w:val="1"/>
+        </w:numPr>
+        <w:rPr>
+          <w:lang w:val="en-US"/>
+        </w:rPr>
+      </w:pPr>
       <w:r>
         <w:rPr>
           <w:lang w:val="en-US"/>
@@ -337,7 +406,6 @@
         </w:rPr>
         <w:t>DragColumnsUpDown</w:t>
       </w:r>
-      <w:proofErr w:type="spellEnd"/>
     </w:p>
     <w:p>
       <w:pPr>
@@ -479,7 +547,6 @@
           <w:lang w:val="en-US"/>
         </w:rPr>
       </w:pPr>
-      <w:proofErr w:type="spellStart"/>
       <w:r>
         <w:rPr>
           <w:lang w:val="en-US"/>
@@ -498,7 +565,6 @@
         </w:rPr>
         <w:t>Disabled</w:t>
       </w:r>
-      <w:proofErr w:type="spellEnd"/>
     </w:p>
     <w:p>
       <w:pPr>
@@ -602,8 +668,6 @@
           <w:lang w:val="en-US"/>
         </w:rPr>
       </w:pPr>
-      <w:bookmarkStart w:id="0" w:name="_GoBack"/>
-      <w:bookmarkEnd w:id="0"/>
     </w:p>
     <w:sectPr>
       <w:pgSz w:w="11900" w:h="16840"/>
@@ -1018,7 +1082,7 @@
   <w:abstractNum w:abstractNumId="4">
     <w:nsid w:val="274E17A7"/>
     <w:multiLevelType w:val="hybridMultilevel"/>
-    <w:tmpl w:val="6F22DC46"/>
+    <w:tmpl w:val="6F2A2CF0"/>
     <w:lvl w:ilvl="0" w:tplc="0809000F">
       <w:start w:val="1"/>
       <w:numFmt w:val="decimal"/>

</xml_diff>

<commit_message>
Fixed an error in TestPlan doc
Fixed numbering issue in a doc
</commit_message>
<xml_diff>
--- a/docs/JTableDemoTestPlan.docx
+++ b/docs/JTableDemoTestPlan.docx
@@ -8,11 +8,19 @@
           <w:lang w:val="en-US"/>
         </w:rPr>
       </w:pPr>
-      <w:r>
-        <w:rPr>
-          <w:lang w:val="en-US"/>
-        </w:rPr>
-        <w:t>JTable Demo Test Plan</w:t>
+      <w:proofErr w:type="spellStart"/>
+      <w:r>
+        <w:rPr>
+          <w:lang w:val="en-US"/>
+        </w:rPr>
+        <w:t>JTable</w:t>
+      </w:r>
+      <w:proofErr w:type="spellEnd"/>
+      <w:r>
+        <w:rPr>
+          <w:lang w:val="en-US"/>
+        </w:rPr>
+        <w:t xml:space="preserve"> Demo Test Plan</w:t>
       </w:r>
     </w:p>
     <w:p>
@@ -33,6 +41,7 @@
           <w:lang w:val="en-US"/>
         </w:rPr>
       </w:pPr>
+      <w:proofErr w:type="spellStart"/>
       <w:r>
         <w:rPr>
           <w:lang w:val="en-US"/>
@@ -51,8 +60,7 @@
         </w:rPr>
         <w:t>Left</w:t>
       </w:r>
-      <w:bookmarkStart w:id="0" w:name="_GoBack"/>
-      <w:bookmarkEnd w:id="0"/>
+      <w:proofErr w:type="spellEnd"/>
     </w:p>
     <w:p>
       <w:pPr>
@@ -240,12 +248,14 @@
           <w:lang w:val="en-US"/>
         </w:rPr>
       </w:pPr>
+      <w:proofErr w:type="spellStart"/>
       <w:r>
         <w:rPr>
           <w:lang w:val="en-US"/>
         </w:rPr>
         <w:t>ReorderingColumns_DragColumnsRight</w:t>
       </w:r>
+      <w:proofErr w:type="spellEnd"/>
     </w:p>
     <w:p>
       <w:pPr>
@@ -361,12 +371,14 @@
         <w:pStyle w:val="ListParagraph"/>
         <w:numPr>
           <w:ilvl w:val="0"/>
-          <w:numId w:val="1"/>
+          <w:numId w:val="2"/>
         </w:numPr>
         <w:rPr>
           <w:lang w:val="en-US"/>
         </w:rPr>
       </w:pPr>
+      <w:bookmarkStart w:id="0" w:name="_GoBack"/>
+      <w:bookmarkEnd w:id="0"/>
       <w:r>
         <w:rPr>
           <w:lang w:val="en-US"/>
@@ -394,6 +406,7 @@
           <w:lang w:val="en-US"/>
         </w:rPr>
       </w:pPr>
+      <w:proofErr w:type="spellStart"/>
       <w:r>
         <w:rPr>
           <w:lang w:val="en-US"/>
@@ -406,6 +419,7 @@
         </w:rPr>
         <w:t>DragColumnsUpDown</w:t>
       </w:r>
+      <w:proofErr w:type="spellEnd"/>
     </w:p>
     <w:p>
       <w:pPr>
@@ -547,6 +561,7 @@
           <w:lang w:val="en-US"/>
         </w:rPr>
       </w:pPr>
+      <w:proofErr w:type="spellStart"/>
       <w:r>
         <w:rPr>
           <w:lang w:val="en-US"/>
@@ -565,6 +580,7 @@
         </w:rPr>
         <w:t>Disabled</w:t>
       </w:r>
+      <w:proofErr w:type="spellEnd"/>
     </w:p>
     <w:p>
       <w:pPr>
@@ -684,7 +700,7 @@
   <w:abstractNum w:abstractNumId="0">
     <w:nsid w:val="0B7F454D"/>
     <w:multiLevelType w:val="hybridMultilevel"/>
-    <w:tmpl w:val="9B1C0850"/>
+    <w:tmpl w:val="F776326A"/>
     <w:lvl w:ilvl="0" w:tplc="08090001">
       <w:start w:val="1"/>
       <w:numFmt w:val="bullet"/>

</xml_diff>